<commit_message>
Added DRSC blurb + fixed tables
</commit_message>
<xml_diff>
--- a/docx.docx
+++ b/docx.docx
@@ -15,7 +15,7 @@
         <w:pStyle w:val="Author"/>
       </w:pPr>
       <w:r>
-        <w:t xml:space="preserve">Pasky Miranda</w:t>
+        <w:t xml:space="preserve">Pasky Miranda (UKRI Digital Research Skills Catalyst)</w:t>
       </w:r>
     </w:p>
     <w:p>
@@ -26,7 +26,76 @@
         <w:t xml:space="preserve">https://tinyurl.com/QuartoBES</w:t>
       </w:r>
     </w:p>
-    <w:bookmarkStart w:id="22" w:name="housekeeping"/>
+    <w:p>
+      <w:pPr>
+        <w:pStyle w:val="BodyText"/>
+      </w:pPr>
+      <w:r>
+        <w:drawing>
+          <wp:inline>
+            <wp:extent cx="5334000" cy="1692826"/>
+            <wp:effectExtent b="0" l="0" r="0" t="0"/>
+            <wp:docPr descr="" title="" id="21" name="Picture"/>
+            <a:graphic>
+              <a:graphicData uri="http://schemas.openxmlformats.org/drawingml/2006/picture">
+                <pic:pic>
+                  <pic:nvPicPr>
+                    <pic:cNvPr descr="images/catalystlogo.png" id="22" name="Picture"/>
+                    <pic:cNvPicPr>
+                      <a:picLocks noChangeArrowheads="1" noChangeAspect="1"/>
+                    </pic:cNvPicPr>
+                  </pic:nvPicPr>
+                  <pic:blipFill>
+                    <a:blip r:embed="rId20"/>
+                    <a:stretch>
+                      <a:fillRect/>
+                    </a:stretch>
+                  </pic:blipFill>
+                  <pic:spPr bwMode="auto">
+                    <a:xfrm>
+                      <a:off x="0" y="0"/>
+                      <a:ext cx="5334000" cy="1692826"/>
+                    </a:xfrm>
+                    <a:prstGeom prst="rect">
+                      <a:avLst/>
+                    </a:prstGeom>
+                    <a:noFill/>
+                    <a:ln w="9525">
+                      <a:noFill/>
+                      <a:headEnd/>
+                      <a:tailEnd/>
+                    </a:ln>
+                  </pic:spPr>
+                </pic:pic>
+              </a:graphicData>
+            </a:graphic>
+          </wp:inline>
+        </w:drawing>
+      </w:r>
+    </w:p>
+    <w:p>
+      <w:pPr>
+        <w:pStyle w:val="BodyText"/>
+      </w:pPr>
+      <w:r>
+        <w:t xml:space="preserve">This workshop has been developed by the</w:t>
+      </w:r>
+      <w:r>
+        <w:t xml:space="preserve"> </w:t>
+      </w:r>
+      <w:hyperlink r:id="rId23">
+        <w:r>
+          <w:rPr>
+            <w:rStyle w:val="Hyperlink"/>
+          </w:rPr>
+          <w:t xml:space="preserve">UKRI Digital Research Skills Catalyst</w:t>
+        </w:r>
+      </w:hyperlink>
+      <w:r>
+        <w:t xml:space="preserve">.</w:t>
+      </w:r>
+    </w:p>
+    <w:bookmarkStart w:id="26" w:name="housekeeping"/>
     <w:p>
       <w:pPr>
         <w:pStyle w:val="Heading1"/>
@@ -45,7 +114,7 @@
       <w:r>
         <w:t xml:space="preserve"> </w:t>
       </w:r>
-      <w:hyperlink r:id="rId20">
+      <w:hyperlink r:id="rId24">
         <w:r>
           <w:rPr>
             <w:rStyle w:val="Hyperlink"/>
@@ -60,18 +129,12 @@
         <w:br/>
       </w:r>
       <w:r>
-        <w:t xml:space="preserve">If you don’t have R Studio installed or working, no problem! It’s also</w:t>
-      </w:r>
-      <w:r>
-        <w:t xml:space="preserve"> </w:t>
-      </w:r>
-      <w:r>
-        <w:t xml:space="preserve">available as a positcloud instance:</w:t>
-      </w:r>
-      <w:r>
-        <w:t xml:space="preserve"> </w:t>
-      </w:r>
-      <w:hyperlink r:id="rId21">
+        <w:t xml:space="preserve">If you don’t have R Studio installed or working, no problem! It’s also available as a positcloud instance:</w:t>
+      </w:r>
+      <w:r>
+        <w:t xml:space="preserve"> </w:t>
+      </w:r>
+      <w:hyperlink r:id="rId25">
         <w:r>
           <w:rPr>
             <w:rStyle w:val="Hyperlink"/>
@@ -91,8 +154,8 @@
         <w:t xml:space="preserve">If you see this emoji 🎬 then it’s an instruction to do something.</w:t>
       </w:r>
     </w:p>
-    <w:bookmarkEnd w:id="22"/>
-    <w:bookmarkStart w:id="23" w:name="what-youll-learn-today"/>
+    <w:bookmarkEnd w:id="26"/>
+    <w:bookmarkStart w:id="27" w:name="what-youll-learn-today"/>
     <w:p>
       <w:pPr>
         <w:pStyle w:val="Heading1"/>
@@ -209,8 +272,8 @@
         <w:t xml:space="preserve">How to add Citations</w:t>
       </w:r>
     </w:p>
-    <w:bookmarkEnd w:id="23"/>
-    <w:bookmarkStart w:id="24" w:name="what-is-quarto"/>
+    <w:bookmarkEnd w:id="27"/>
+    <w:bookmarkStart w:id="28" w:name="what-is-quarto"/>
     <w:p>
       <w:pPr>
         <w:pStyle w:val="Heading1"/>
@@ -234,21 +297,7 @@
           <w:b/>
           <w:bCs/>
         </w:rPr>
-        <w:t xml:space="preserve">dynamic,</w:t>
-      </w:r>
-      <w:r>
-        <w:rPr>
-          <w:b/>
-          <w:bCs/>
-        </w:rPr>
-        <w:t xml:space="preserve"> </w:t>
-      </w:r>
-      <w:r>
-        <w:rPr>
-          <w:b/>
-          <w:bCs/>
-        </w:rPr>
-        <w:t xml:space="preserve">reproducible documents</w:t>
+        <w:t xml:space="preserve">dynamic, reproducible documents</w:t>
       </w:r>
       <w:r>
         <w:t xml:space="preserve">.</w:t>
@@ -340,13 +389,7 @@
         <w:t xml:space="preserve">manuscripts</w:t>
       </w:r>
       <w:r>
-        <w:t xml:space="preserve">,</w:t>
-      </w:r>
-      <w:r>
-        <w:t xml:space="preserve"> </w:t>
-      </w:r>
-      <w:r>
-        <w:t xml:space="preserve">more</w:t>
+        <w:t xml:space="preserve">, more</w:t>
       </w:r>
     </w:p>
     <w:p>
@@ -373,8 +416,8 @@
         <w:t xml:space="preserve">Like R Markdown, but more flexible + standardised</w:t>
       </w:r>
     </w:p>
-    <w:bookmarkEnd w:id="24"/>
-    <w:bookmarkStart w:id="27" w:name="why-use-quarto"/>
+    <w:bookmarkEnd w:id="28"/>
+    <w:bookmarkStart w:id="35" w:name="why-use-quarto"/>
     <w:p>
       <w:pPr>
         <w:pStyle w:val="Heading1"/>
@@ -468,16 +511,10 @@
         <w:pStyle w:val="FirstParagraph"/>
       </w:pPr>
       <w:r>
-        <w:t xml:space="preserve">With Quarto you don’t have to worry about any of these. It does the work</w:t>
-      </w:r>
-      <w:r>
-        <w:t xml:space="preserve"> </w:t>
-      </w:r>
-      <w:r>
-        <w:t xml:space="preserve">for you!</w:t>
-      </w:r>
-    </w:p>
-    <w:bookmarkStart w:id="25" w:name="publishing"/>
+        <w:t xml:space="preserve">With Quarto you don’t have to worry about any of these. It does the work for you!</w:t>
+      </w:r>
+    </w:p>
+    <w:bookmarkStart w:id="29" w:name="publishing"/>
     <w:p>
       <w:pPr>
         <w:pStyle w:val="Heading2"/>
@@ -491,29 +528,11 @@
         <w:pStyle w:val="FirstParagraph"/>
       </w:pPr>
       <w:r>
-        <w:t xml:space="preserve">To address the reproducibility crisis journals now increasingly want you</w:t>
-      </w:r>
-      <w:r>
-        <w:t xml:space="preserve"> </w:t>
-      </w:r>
-      <w:r>
-        <w:t xml:space="preserve">to have your code/workbook submitted with the manuscript. Working in</w:t>
-      </w:r>
-      <w:r>
-        <w:t xml:space="preserve"> </w:t>
-      </w:r>
-      <w:r>
-        <w:t xml:space="preserve">Quarto allows you have all of that all in one place, readily exportable</w:t>
-      </w:r>
-      <w:r>
-        <w:t xml:space="preserve"> </w:t>
-      </w:r>
-      <w:r>
-        <w:t xml:space="preserve">to whichever format the journal requires.</w:t>
-      </w:r>
-    </w:p>
-    <w:bookmarkEnd w:id="25"/>
-    <w:bookmarkStart w:id="26" w:name="demo-multiple-formats"/>
+        <w:t xml:space="preserve">To address the reproducibility crisis journals now increasingly want you to have your code/workbook submitted with the manuscript. Working in Quarto allows you have all of that all in one place, readily exportable to whichever format the journal requires.</w:t>
+      </w:r>
+    </w:p>
+    <w:bookmarkEnd w:id="29"/>
+    <w:bookmarkStart w:id="34" w:name="demo-multiple-formats"/>
     <w:p>
       <w:pPr>
         <w:pStyle w:val="Heading2"/>
@@ -552,7 +571,7 @@
         <w:t xml:space="preserve"> </w:t>
       </w:r>
       <w:r>
-        <w:t xml:space="preserve">document, just with different outputs:</w:t>
+        <w:t xml:space="preserve">document, just with different output formats:</w:t>
       </w:r>
     </w:p>
     <w:p>
@@ -563,9 +582,14 @@
           <w:numId w:val="1004"/>
         </w:numPr>
       </w:pPr>
-      <w:r>
-        <w:t xml:space="preserve">HTML</w:t>
-      </w:r>
+      <w:hyperlink r:id="rId30">
+        <w:r>
+          <w:rPr>
+            <w:rStyle w:val="Hyperlink"/>
+          </w:rPr>
+          <w:t xml:space="preserve">HTML</w:t>
+        </w:r>
+      </w:hyperlink>
     </w:p>
     <w:p>
       <w:pPr>
@@ -575,9 +599,14 @@
           <w:numId w:val="1004"/>
         </w:numPr>
       </w:pPr>
-      <w:r>
-        <w:t xml:space="preserve">PDF</w:t>
-      </w:r>
+      <w:hyperlink r:id="rId31">
+        <w:r>
+          <w:rPr>
+            <w:rStyle w:val="Hyperlink"/>
+          </w:rPr>
+          <w:t xml:space="preserve">PDF</w:t>
+        </w:r>
+      </w:hyperlink>
     </w:p>
     <w:p>
       <w:pPr>
@@ -587,9 +616,14 @@
           <w:numId w:val="1004"/>
         </w:numPr>
       </w:pPr>
-      <w:r>
-        <w:t xml:space="preserve">Word document</w:t>
-      </w:r>
+      <w:hyperlink r:id="rId32">
+        <w:r>
+          <w:rPr>
+            <w:rStyle w:val="Hyperlink"/>
+          </w:rPr>
+          <w:t xml:space="preserve">Word document</w:t>
+        </w:r>
+      </w:hyperlink>
     </w:p>
     <w:p>
       <w:pPr>
@@ -599,25 +633,26 @@
           <w:numId w:val="1004"/>
         </w:numPr>
       </w:pPr>
-      <w:r>
-        <w:t xml:space="preserve">revealjs slides</w:t>
-      </w:r>
-    </w:p>
-    <w:p>
-      <w:pPr>
-        <w:pStyle w:val="Compact"/>
-        <w:numPr>
-          <w:ilvl w:val="0"/>
-          <w:numId w:val="1004"/>
-        </w:numPr>
-      </w:pPr>
-      <w:r>
-        <w:t xml:space="preserve">Manuscript templates</w:t>
-      </w:r>
-    </w:p>
-    <w:bookmarkEnd w:id="26"/>
-    <w:bookmarkEnd w:id="27"/>
-    <w:bookmarkStart w:id="40" w:name="markdown-basics"/>
+      <w:hyperlink r:id="rId33">
+        <w:r>
+          <w:rPr>
+            <w:rStyle w:val="Hyperlink"/>
+          </w:rPr>
+          <w:t xml:space="preserve">Revealjs slide deck</w:t>
+        </w:r>
+      </w:hyperlink>
+    </w:p>
+    <w:p>
+      <w:pPr>
+        <w:pStyle w:val="FirstParagraph"/>
+      </w:pPr>
+      <w:r>
+        <w:t xml:space="preserve">(Some tidying up may be required for certain formats, but it all can run from the same source document!)</w:t>
+      </w:r>
+    </w:p>
+    <w:bookmarkEnd w:id="34"/>
+    <w:bookmarkEnd w:id="35"/>
+    <w:bookmarkStart w:id="51" w:name="markdown-basics"/>
     <w:p>
       <w:pPr>
         <w:pStyle w:val="Heading1"/>
@@ -635,13 +670,7 @@
         </w:numPr>
       </w:pPr>
       <w:r>
-        <w:t xml:space="preserve">The YAML header sets the default behaviour for the document and is</w:t>
-      </w:r>
-      <w:r>
-        <w:t xml:space="preserve"> </w:t>
-      </w:r>
-      <w:r>
-        <w:t xml:space="preserve">between</w:t>
+        <w:t xml:space="preserve">The YAML header sets the default behaviour for the document and is between</w:t>
       </w:r>
       <w:r>
         <w:t xml:space="preserve"> </w:t>
@@ -698,13 +727,7 @@
         <w:t xml:space="preserve"> </w:t>
       </w:r>
       <w:r>
-        <w:t xml:space="preserve">and</w:t>
-      </w:r>
-      <w:r>
-        <w:t xml:space="preserve"> </w:t>
-      </w:r>
-      <w:r>
-        <w:t xml:space="preserve">chunk options, starting</w:t>
+        <w:t xml:space="preserve">and chunk options, starting</w:t>
       </w:r>
       <w:r>
         <w:t xml:space="preserve"> </w:t>
@@ -716,13 +739,7 @@
         <w:t xml:space="preserve">#|</w:t>
       </w:r>
       <w:r>
-        <w:t xml:space="preserve">, determine how/whether they run whether</w:t>
-      </w:r>
-      <w:r>
-        <w:t xml:space="preserve"> </w:t>
-      </w:r>
-      <w:r>
-        <w:t xml:space="preserve">code/output is included in the rendered document</w:t>
+        <w:t xml:space="preserve">, determine how/whether they run whether code/output is included in the rendered document</w:t>
       </w:r>
     </w:p>
     <w:p>
@@ -788,16 +805,10 @@
         <w:t xml:space="preserve"> </w:t>
       </w:r>
       <w:r>
-        <w:t xml:space="preserve">but use</w:t>
-      </w:r>
-      <w:r>
-        <w:t xml:space="preserve"> </w:t>
-      </w:r>
-      <w:r>
-        <w:t xml:space="preserve">Ctrl+Shift+C</w:t>
-      </w:r>
-    </w:p>
-    <w:bookmarkStart w:id="28" w:name="text-formatting"/>
+        <w:t xml:space="preserve">but use Ctrl+Shift+C</w:t>
+      </w:r>
+    </w:p>
+    <w:bookmarkStart w:id="36" w:name="text-formatting"/>
     <w:p>
       <w:pPr>
         <w:pStyle w:val="Heading2"/>
@@ -809,13 +820,13 @@
     <w:tbl>
       <w:tblPr>
         <w:tblStyle w:val="Table"/>
-        <w:tblW w:type="pct" w:w="2917"/>
+        <w:tblW w:type="pct" w:w="3056"/>
         <w:tblLayout w:type="fixed"/>
         <w:tblLook w:firstRow="1" w:lastRow="0" w:firstColumn="0" w:lastColumn="0" w:noHBand="0" w:noVBand="0" w:val="0020"/>
       </w:tblPr>
       <w:tblGrid>
         <w:gridCol w:w="2310"/>
-        <w:gridCol w:w="2310"/>
+        <w:gridCol w:w="2530"/>
       </w:tblGrid>
       <w:tr>
         <w:trPr>
@@ -899,16 +910,7 @@
               <w:rPr>
                 <w:rStyle w:val="NormalTok"/>
               </w:rPr>
-              <w:t xml:space="preserve">*</w:t>
-            </w:r>
-            <w:r>
-              <w:br/>
-            </w:r>
-            <w:r>
-              <w:rPr>
-                <w:rStyle w:val="NormalTok"/>
-              </w:rPr>
-              <w:t xml:space="preserve">**bold italics ***</w:t>
+              <w:t xml:space="preserve">***bold italics***</w:t>
             </w:r>
           </w:p>
         </w:tc>
@@ -1018,10 +1020,19 @@
               <w:pStyle w:val="Compact"/>
             </w:pPr>
             <w:r>
+              <w:t xml:space="preserve">~</w:t>
+            </w:r>
+            <w:r>
+              <w:t xml:space="preserve"> </w:t>
+            </w:r>
+            <w:r>
               <w:rPr>
-                <w:strike/>
+                <w:vertAlign w:val="subscript"/>
               </w:rPr>
               <w:t xml:space="preserve">strikethrough</w:t>
+            </w:r>
+            <w:r>
+              <w:t xml:space="preserve">~</w:t>
             </w:r>
           </w:p>
         </w:tc>
@@ -1057,8 +1068,8 @@
         </w:tc>
       </w:tr>
     </w:tbl>
-    <w:bookmarkEnd w:id="28"/>
-    <w:bookmarkStart w:id="38" w:name="headings"/>
+    <w:bookmarkEnd w:id="36"/>
+    <w:bookmarkStart w:id="44" w:name="headings"/>
     <w:p>
       <w:pPr>
         <w:pStyle w:val="Heading2"/>
@@ -1070,183 +1081,13 @@
     <w:tbl>
       <w:tblPr>
         <w:tblStyle w:val="Table"/>
-        <w:tblW w:type="pct" w:w="2222"/>
+        <w:tblW w:type="pct" w:w="3889"/>
         <w:tblLayout w:type="fixed"/>
         <w:tblLook w:firstRow="1" w:lastRow="0" w:firstColumn="0" w:lastColumn="0" w:noHBand="0" w:noVBand="0" w:val="0020"/>
       </w:tblPr>
       <w:tblGrid>
+        <w:gridCol w:w="4400"/>
         <w:gridCol w:w="1760"/>
-        <w:gridCol w:w="1760"/>
-      </w:tblGrid>
-      <w:tr>
-        <w:trPr>
-          <w:tblHeader w:val="on"/>
-        </w:trPr>
-        <w:tc>
-          <w:tcPr/>
-          <w:p>
-            <w:pPr>
-              <w:pStyle w:val="Compact"/>
-            </w:pPr>
-            <w:r>
-              <w:t xml:space="preserve">Markdown</w:t>
-            </w:r>
-            <w:r>
-              <w:t xml:space="preserve"> </w:t>
-            </w:r>
-            <w:r>
-              <w:t xml:space="preserve">Syntax</w:t>
-            </w:r>
-          </w:p>
-        </w:tc>
-        <w:tc>
-          <w:tcPr/>
-          <w:p>
-            <w:pPr>
-              <w:pStyle w:val="Compact"/>
-            </w:pPr>
-            <w:r>
-              <w:t xml:space="preserve">Output</w:t>
-            </w:r>
-          </w:p>
-        </w:tc>
-      </w:tr>
-      <w:tr>
-        <w:tc>
-          <w:tcPr/>
-          <w:p>
-            <w:pPr>
-              <w:pStyle w:val="SourceCode"/>
-            </w:pPr>
-            <w:r>
-              <w:rPr>
-                <w:rStyle w:val="FunctionTok"/>
-              </w:rPr>
-              <w:t xml:space="preserve"># Header 1</w:t>
-            </w:r>
-          </w:p>
-        </w:tc>
-        <w:tc>
-          <w:tcPr/>
-          <w:p>
-            <w:pPr>
-              <w:pStyle w:val="Heading1"/>
-            </w:pPr>
-            <w:bookmarkStart w:id="29" w:name="header-1"/>
-            <w:r>
-              <w:t xml:space="preserve">Header 1</w:t>
-            </w:r>
-            <w:bookmarkEnd w:id="29"/>
-          </w:p>
-        </w:tc>
-      </w:tr>
-      <w:tr>
-        <w:tc>
-          <w:tcPr/>
-          <w:p>
-            <w:pPr>
-              <w:pStyle w:val="SourceCode"/>
-            </w:pPr>
-            <w:r>
-              <w:rPr>
-                <w:rStyle w:val="FunctionTok"/>
-              </w:rPr>
-              <w:t xml:space="preserve">## Header 2</w:t>
-            </w:r>
-          </w:p>
-        </w:tc>
-        <w:tc>
-          <w:tcPr/>
-          <w:p>
-            <w:pPr>
-              <w:pStyle w:val="Heading2"/>
-            </w:pPr>
-            <w:bookmarkStart w:id="30" w:name="header-2"/>
-            <w:r>
-              <w:t xml:space="preserve">Header 2</w:t>
-            </w:r>
-            <w:bookmarkEnd w:id="30"/>
-          </w:p>
-        </w:tc>
-      </w:tr>
-      <w:tr>
-        <w:tc>
-          <w:tcPr/>
-          <w:p>
-            <w:pPr>
-              <w:pStyle w:val="SourceCode"/>
-            </w:pPr>
-            <w:r>
-              <w:rPr>
-                <w:rStyle w:val="FunctionTok"/>
-              </w:rPr>
-              <w:t xml:space="preserve">### Header 3</w:t>
-            </w:r>
-          </w:p>
-        </w:tc>
-        <w:tc>
-          <w:tcPr/>
-          <w:p>
-            <w:pPr>
-              <w:pStyle w:val="Heading3"/>
-            </w:pPr>
-            <w:bookmarkStart w:id="31" w:name="header-3"/>
-            <w:r>
-              <w:t xml:space="preserve">Header 3</w:t>
-            </w:r>
-            <w:bookmarkEnd w:id="31"/>
-          </w:p>
-        </w:tc>
-      </w:tr>
-      <w:tr>
-        <w:tc>
-          <w:tcPr/>
-          <w:p>
-            <w:pPr>
-              <w:pStyle w:val="SourceCode"/>
-            </w:pPr>
-            <w:r>
-              <w:rPr>
-                <w:rStyle w:val="FunctionTok"/>
-              </w:rPr>
-              <w:t xml:space="preserve">#### Header 4</w:t>
-            </w:r>
-          </w:p>
-        </w:tc>
-        <w:tc>
-          <w:tcPr/>
-          <w:p>
-            <w:pPr>
-              <w:pStyle w:val="Heading4"/>
-            </w:pPr>
-            <w:bookmarkStart w:id="32" w:name="header-4"/>
-            <w:r>
-              <w:t xml:space="preserve">Header 4</w:t>
-            </w:r>
-            <w:bookmarkEnd w:id="32"/>
-          </w:p>
-        </w:tc>
-      </w:tr>
-    </w:tbl>
-    <w:bookmarkStart w:id="37" w:name="links-images"/>
-    <w:p>
-      <w:pPr>
-        <w:pStyle w:val="Heading3"/>
-      </w:pPr>
-      <w:r>
-        <w:t xml:space="preserve">Links &amp; Images</w:t>
-      </w:r>
-    </w:p>
-    <w:tbl>
-      <w:tblPr>
-        <w:tblStyle w:val="Table"/>
-        <w:tblW w:type="pct" w:w="3819"/>
-        <w:tblLayout w:type="fixed"/>
-        <w:tblLook w:firstRow="1" w:lastRow="0" w:firstColumn="0" w:lastColumn="0" w:noHBand="0" w:noVBand="0" w:val="0020"/>
-      </w:tblPr>
-      <w:tblGrid>
-        <w:gridCol w:w="2750"/>
-        <w:gridCol w:w="3300"/>
       </w:tblGrid>
       <w:tr>
         <w:trPr>
@@ -1284,27 +1125,168 @@
             </w:pPr>
             <w:r>
               <w:rPr>
-                <w:rStyle w:val="NormalTok"/>
+                <w:rStyle w:val="FunctionTok"/>
               </w:rPr>
-              <w:t xml:space="preserve">[Quar</w:t>
+              <w:t xml:space="preserve"># Header 1</w:t>
             </w:r>
+          </w:p>
+        </w:tc>
+        <w:tc>
+          <w:tcPr/>
+          <w:p>
+            <w:pPr>
+              <w:pStyle w:val="Heading1"/>
+            </w:pPr>
+            <w:bookmarkStart w:id="37" w:name="header-1"/>
             <w:r>
-              <w:br/>
+              <w:t xml:space="preserve">Header 1</w:t>
             </w:r>
+            <w:bookmarkEnd w:id="37"/>
+          </w:p>
+        </w:tc>
+      </w:tr>
+      <w:tr>
+        <w:tc>
+          <w:tcPr/>
+          <w:p>
+            <w:pPr>
+              <w:pStyle w:val="SourceCode"/>
+            </w:pPr>
             <w:r>
               <w:rPr>
-                <w:rStyle w:val="NormalTok"/>
+                <w:rStyle w:val="FunctionTok"/>
               </w:rPr>
-              <w:t xml:space="preserve">t</w:t>
+              <w:t xml:space="preserve">## Header 2</w:t>
             </w:r>
+          </w:p>
+        </w:tc>
+        <w:tc>
+          <w:tcPr/>
+          <w:p>
+            <w:pPr>
+              <w:pStyle w:val="Heading2"/>
+            </w:pPr>
+            <w:bookmarkStart w:id="38" w:name="header-2"/>
             <w:r>
-              <w:br/>
+              <w:t xml:space="preserve">Header 2</w:t>
             </w:r>
+            <w:bookmarkEnd w:id="38"/>
+          </w:p>
+        </w:tc>
+      </w:tr>
+      <w:tr>
+        <w:tc>
+          <w:tcPr/>
+          <w:p>
+            <w:pPr>
+              <w:pStyle w:val="SourceCode"/>
+            </w:pPr>
             <w:r>
               <w:rPr>
-                <w:rStyle w:val="NormalTok"/>
+                <w:rStyle w:val="FunctionTok"/>
               </w:rPr>
-              <w:t xml:space="preserve">o](https://quarto.org)</w:t>
+              <w:t xml:space="preserve">### Header 3</w:t>
+            </w:r>
+          </w:p>
+        </w:tc>
+        <w:tc>
+          <w:tcPr/>
+          <w:p>
+            <w:pPr>
+              <w:pStyle w:val="Heading1"/>
+            </w:pPr>
+            <w:bookmarkStart w:id="39" w:name="section"/>
+            <w:bookmarkEnd w:id="39"/>
+          </w:p>
+          <w:p>
+            <w:pPr>
+              <w:pStyle w:val="Heading2"/>
+            </w:pPr>
+            <w:bookmarkStart w:id="40" w:name="header-3"/>
+            <w:r>
+              <w:t xml:space="preserve">Header 3</w:t>
+            </w:r>
+            <w:bookmarkEnd w:id="40"/>
+          </w:p>
+        </w:tc>
+      </w:tr>
+      <w:tr>
+        <w:tc>
+          <w:tcPr/>
+          <w:p>
+            <w:pPr>
+              <w:pStyle w:val="SourceCode"/>
+            </w:pPr>
+            <w:r>
+              <w:rPr>
+                <w:rStyle w:val="FunctionTok"/>
+              </w:rPr>
+              <w:t xml:space="preserve">#### Header 4</w:t>
+            </w:r>
+          </w:p>
+        </w:tc>
+        <w:tc>
+          <w:tcPr/>
+          <w:p>
+            <w:pPr>
+              <w:pStyle w:val="Heading1"/>
+            </w:pPr>
+            <w:bookmarkStart w:id="41" w:name="section-1"/>
+            <w:bookmarkEnd w:id="41"/>
+          </w:p>
+          <w:p>
+            <w:pPr>
+              <w:pStyle w:val="Heading1"/>
+            </w:pPr>
+            <w:bookmarkStart w:id="42" w:name="section-2"/>
+            <w:bookmarkEnd w:id="42"/>
+          </w:p>
+          <w:p>
+            <w:pPr>
+              <w:pStyle w:val="Heading2"/>
+            </w:pPr>
+            <w:bookmarkStart w:id="43" w:name="header-4"/>
+            <w:r>
+              <w:t xml:space="preserve">Header 4</w:t>
+            </w:r>
+            <w:bookmarkEnd w:id="43"/>
+          </w:p>
+        </w:tc>
+      </w:tr>
+    </w:tbl>
+    <w:bookmarkEnd w:id="44"/>
+    <w:bookmarkStart w:id="49" w:name="links-images"/>
+    <w:p>
+      <w:pPr>
+        <w:pStyle w:val="Heading2"/>
+      </w:pPr>
+      <w:r>
+        <w:t xml:space="preserve">Links &amp; Images</w:t>
+      </w:r>
+    </w:p>
+    <w:tbl>
+      <w:tblPr>
+        <w:tblStyle w:val="Table"/>
+        <w:tblW w:type="pct" w:w="4306"/>
+        <w:tblLayout w:type="fixed"/>
+        <w:tblLook w:firstRow="1" w:lastRow="0" w:firstColumn="0" w:lastColumn="0" w:noHBand="0" w:noVBand="0" w:val="0020"/>
+      </w:tblPr>
+      <w:tblGrid>
+        <w:gridCol w:w="3410"/>
+        <w:gridCol w:w="3410"/>
+      </w:tblGrid>
+      <w:tr>
+        <w:trPr>
+          <w:tblHeader w:val="on"/>
+        </w:trPr>
+        <w:tc>
+          <w:tcPr/>
+          <w:p>
+            <w:pPr>
+              <w:pStyle w:val="Compact"/>
+            </w:pPr>
+            <w:r>
+              <w:t xml:space="preserve">Markdown Syntax</w:t>
             </w:r>
           </w:p>
         </w:tc>
@@ -1314,7 +1296,46 @@
             <w:pPr>
               <w:pStyle w:val="Compact"/>
             </w:pPr>
-            <w:hyperlink r:id="rId33">
+            <w:r>
+              <w:t xml:space="preserve">Output</w:t>
+            </w:r>
+          </w:p>
+        </w:tc>
+      </w:tr>
+      <w:tr>
+        <w:tc>
+          <w:tcPr/>
+          <w:p>
+            <w:pPr>
+              <w:pStyle w:val="SourceCode"/>
+            </w:pPr>
+            <w:r>
+              <w:rPr>
+                <w:rStyle w:val="CommentTok"/>
+              </w:rPr>
+              <w:t xml:space="preserve">[</w:t>
+            </w:r>
+            <w:r>
+              <w:rPr>
+                <w:rStyle w:val="OtherTok"/>
+              </w:rPr>
+              <w:t xml:space="preserve">Quarto</w:t>
+            </w:r>
+            <w:r>
+              <w:rPr>
+                <w:rStyle w:val="CommentTok"/>
+              </w:rPr>
+              <w:t xml:space="preserve">](https://quarto.org)</w:t>
+            </w:r>
+          </w:p>
+        </w:tc>
+        <w:tc>
+          <w:tcPr/>
+          <w:p>
+            <w:pPr>
+              <w:pStyle w:val="Compact"/>
+            </w:pPr>
+            <w:hyperlink r:id="rId45">
               <w:r>
                 <w:rPr>
                   <w:rStyle w:val="Hyperlink"/>
@@ -1334,39 +1355,9 @@
             </w:pPr>
             <w:r>
               <w:rPr>
-                <w:rStyle w:val="NormalTok"/>
+                <w:rStyle w:val="AlertTok"/>
               </w:rPr>
-              <w:t xml:space="preserve">!</w:t>
-            </w:r>
-            <w:r>
-              <w:rPr>
-                <w:rStyle w:val="CommentTok"/>
-              </w:rPr>
-              <w:t xml:space="preserve">[</w:t>
-            </w:r>
-            <w:r>
-              <w:rPr>
-                <w:rStyle w:val="OtherTok"/>
-              </w:rPr>
-              <w:t xml:space="preserve">Caption</w:t>
-            </w:r>
-            <w:r>
-              <w:rPr>
-                <w:rStyle w:val="CommentTok"/>
-              </w:rPr>
-              <w:t xml:space="preserve">]</w:t>
-            </w:r>
-            <w:r>
-              <w:br/>
-            </w:r>
-            <w:r>
-              <w:br/>
-            </w:r>
-            <w:r>
-              <w:rPr>
-                <w:rStyle w:val="InformationTok"/>
-              </w:rPr>
-              <w:t xml:space="preserve">    (images/chaff.jpg)</w:t>
+              <w:t xml:space="preserve">![Caption](images/chaff.jpg)</w:t>
             </w:r>
           </w:p>
         </w:tc>
@@ -1381,18 +1372,18 @@
                 <wp:inline>
                   <wp:extent cx="5334000" cy="3552527"/>
                   <wp:effectExtent b="0" l="0" r="0" t="0"/>
-                  <wp:docPr descr="Caption" title="" id="35" name="Picture"/>
+                  <wp:docPr descr="Caption" title="" id="47" name="Picture"/>
                   <a:graphic>
                     <a:graphicData uri="http://schemas.openxmlformats.org/drawingml/2006/picture">
                       <pic:pic>
                         <pic:nvPicPr>
-                          <pic:cNvPr descr="images/chaff.jpg" id="36" name="Picture"/>
+                          <pic:cNvPr descr="images/chaff.jpg" id="48" name="Picture"/>
                           <pic:cNvPicPr>
                             <a:picLocks noChangeArrowheads="1" noChangeAspect="1"/>
                           </pic:cNvPicPr>
                         </pic:nvPicPr>
                         <pic:blipFill>
-                          <a:blip r:embed="rId34"/>
+                          <a:blip r:embed="rId46"/>
                           <a:stretch>
                             <a:fillRect/>
                           </a:stretch>
@@ -1430,9 +1421,8 @@
         </w:tc>
       </w:tr>
     </w:tbl>
-    <w:bookmarkEnd w:id="37"/>
-    <w:bookmarkEnd w:id="38"/>
-    <w:bookmarkStart w:id="39" w:name="equations"/>
+    <w:bookmarkEnd w:id="49"/>
+    <w:bookmarkStart w:id="50" w:name="equations"/>
     <w:p>
       <w:pPr>
         <w:pStyle w:val="Heading2"/>
@@ -1476,25 +1466,19 @@
         <w:t xml:space="preserve"> </w:t>
       </w:r>
       <w:r>
-        <w:t xml:space="preserve">delimiters for display</w:t>
-      </w:r>
-      <w:r>
-        <w:t xml:space="preserve"> </w:t>
-      </w:r>
-      <w:r>
-        <w:t xml:space="preserve">maths. For example:</w:t>
+        <w:t xml:space="preserve">delimiters for display maths. For example:</w:t>
       </w:r>
     </w:p>
     <w:tbl>
       <w:tblPr>
         <w:tblStyle w:val="Table"/>
-        <w:tblW w:type="pct" w:w="3611"/>
+        <w:tblW w:type="pct" w:w="4097"/>
         <w:tblLayout w:type="fixed"/>
         <w:tblLook w:firstRow="1" w:lastRow="0" w:firstColumn="0" w:lastColumn="0" w:noHBand="0" w:noVBand="0" w:val="0020"/>
       </w:tblPr>
       <w:tblGrid>
-        <w:gridCol w:w="2860"/>
-        <w:gridCol w:w="2860"/>
+        <w:gridCol w:w="3520"/>
+        <w:gridCol w:w="2970"/>
       </w:tblGrid>
       <w:tr>
         <w:trPr>
@@ -1531,31 +1515,16 @@
               <w:pStyle w:val="SourceCode"/>
             </w:pPr>
             <w:r>
-              <w:br/>
+              <w:rPr>
+                <w:rStyle w:val="AnnotationTok"/>
+              </w:rPr>
+              <w:t xml:space="preserve">inline maths:</w:t>
             </w:r>
             <w:r>
               <w:rPr>
-                <w:rStyle w:val="NormalTok"/>
+                <w:rStyle w:val="CommentTok"/>
               </w:rPr>
-              <w:t xml:space="preserve">in</w:t>
-            </w:r>
-            <w:r>
-              <w:br/>
-            </w:r>
-            <w:r>
-              <w:rPr>
-                <w:rStyle w:val="NormalTok"/>
-              </w:rPr>
-              <w:t xml:space="preserve">l</w:t>
-            </w:r>
-            <w:r>
-              <w:br/>
-            </w:r>
-            <w:r>
-              <w:rPr>
-                <w:rStyle w:val="NormalTok"/>
-              </w:rPr>
-              <w:t xml:space="preserve">ine maths: $E = mc^{2}$</w:t>
+              <w:t xml:space="preserve"> $E = mc^{2}$</w:t>
             </w:r>
           </w:p>
         </w:tc>
@@ -1614,16 +1583,10 @@
               <w:t xml:space="preserve">display maths:</w:t>
             </w:r>
             <w:r>
-              <w:br/>
-            </w:r>
-            <w:r>
-              <w:br/>
-            </w:r>
-            <w:r>
               <w:rPr>
-                <w:rStyle w:val="NormalTok"/>
+                <w:rStyle w:val="CommentTok"/>
               </w:rPr>
-              <w:t xml:space="preserve">$$E = mc^{2}$$</w:t>
+              <w:t xml:space="preserve"> $$E = mc^{2}$$</w:t>
             </w:r>
           </w:p>
         </w:tc>
@@ -1676,9 +1639,9 @@
         </w:tc>
       </w:tr>
     </w:tbl>
-    <w:bookmarkEnd w:id="39"/>
-    <w:bookmarkEnd w:id="40"/>
-    <w:bookmarkStart w:id="52" w:name="create-a-qmd-document"/>
+    <w:bookmarkEnd w:id="50"/>
+    <w:bookmarkEnd w:id="51"/>
+    <w:bookmarkStart w:id="63" w:name="create-a-qmd-document"/>
     <w:p>
       <w:pPr>
         <w:pStyle w:val="Heading1"/>
@@ -1733,13 +1696,7 @@
         <w:br/>
       </w:r>
       <w:r>
-        <w:t xml:space="preserve">🎬 Turn off Visual Editor (for now! We’ll learn to use Source editor</w:t>
-      </w:r>
-      <w:r>
-        <w:t xml:space="preserve"> </w:t>
-      </w:r>
-      <w:r>
-        <w:t xml:space="preserve">first)</w:t>
+        <w:t xml:space="preserve">🎬 Turn off Visual Editor (for now! We’ll learn to use Source editor first)</w:t>
       </w:r>
       <w:r>
         <w:br/>
@@ -1759,7 +1716,7 @@
         <w:t xml:space="preserve">You’ll see the Rendered default document in the Viewer panel.</w:t>
       </w:r>
     </w:p>
-    <w:bookmarkStart w:id="41" w:name="some-recommended-rstudio-settings"/>
+    <w:bookmarkStart w:id="52" w:name="some-recommended-rstudio-settings"/>
     <w:p>
       <w:pPr>
         <w:pStyle w:val="Heading2"/>
@@ -1839,8 +1796,8 @@
         <w:br/>
       </w:r>
     </w:p>
-    <w:bookmarkEnd w:id="41"/>
-    <w:bookmarkStart w:id="42" w:name="edit-the-yaml"/>
+    <w:bookmarkEnd w:id="52"/>
+    <w:bookmarkStart w:id="53" w:name="edit-the-yaml"/>
     <w:p>
       <w:pPr>
         <w:pStyle w:val="Heading2"/>
@@ -2016,13 +1973,7 @@
         <w:pStyle w:val="FirstParagraph"/>
       </w:pPr>
       <w:r>
-        <w:t xml:space="preserve">🎬 Feel free to edit this. Try making your own title and add yourself as</w:t>
-      </w:r>
-      <w:r>
-        <w:t xml:space="preserve"> </w:t>
-      </w:r>
-      <w:r>
-        <w:t xml:space="preserve">the author.</w:t>
+        <w:t xml:space="preserve">🎬 Feel free to edit this. Try making your own title and add yourself as the author.</w:t>
       </w:r>
     </w:p>
     <w:p>
@@ -2137,13 +2088,7 @@
         <w:pStyle w:val="FirstParagraph"/>
       </w:pPr>
       <w:r>
-        <w:t xml:space="preserve">YAMLs can be saved as separate .YAML files and then pointed to by</w:t>
-      </w:r>
-      <w:r>
-        <w:t xml:space="preserve"> </w:t>
-      </w:r>
-      <w:r>
-        <w:t xml:space="preserve">individual Quarto documents like so:</w:t>
+        <w:t xml:space="preserve">YAMLs can be saved as separate .YAML files and then pointed to by individual Quarto documents like so:</w:t>
       </w:r>
     </w:p>
     <w:p>
@@ -2210,8 +2155,8 @@
         <w:t xml:space="preserve">Useful if you want the same formatting for multiple documents!</w:t>
       </w:r>
     </w:p>
-    <w:bookmarkEnd w:id="42"/>
-    <w:bookmarkStart w:id="46" w:name="adding-basic-content"/>
+    <w:bookmarkEnd w:id="53"/>
+    <w:bookmarkStart w:id="57" w:name="adding-basic-content"/>
     <w:p>
       <w:pPr>
         <w:pStyle w:val="Heading2"/>
@@ -2225,13 +2170,7 @@
         <w:pStyle w:val="FirstParagraph"/>
       </w:pPr>
       <w:r>
-        <w:t xml:space="preserve">🎬 Add the code chunk below (Ctrl-Shift-I) for a simple graph, and then</w:t>
-      </w:r>
-      <w:r>
-        <w:t xml:space="preserve"> </w:t>
-      </w:r>
-      <w:r>
-        <w:t xml:space="preserve">hit Render (Ctrl-Shift-K)</w:t>
+        <w:t xml:space="preserve">🎬 Add the code chunk below (Ctrl-Shift-I) for a simple graph, and then hit Render (Ctrl-Shift-K)</w:t>
       </w:r>
     </w:p>
     <w:p>
@@ -2272,18 +2211,18 @@
           <wp:inline>
             <wp:extent cx="4620126" cy="3696101"/>
             <wp:effectExtent b="0" l="0" r="0" t="0"/>
-            <wp:docPr descr="" title="" id="44" name="Picture"/>
+            <wp:docPr descr="" title="" id="55" name="Picture"/>
             <a:graphic>
               <a:graphicData uri="http://schemas.openxmlformats.org/drawingml/2006/picture">
                 <pic:pic>
                   <pic:nvPicPr>
-                    <pic:cNvPr descr="index_files/figure-docx/unnamed-chunk-1-1.png" id="45" name="Picture"/>
+                    <pic:cNvPr descr="index_files/figure-docx/unnamed-chunk-1-1.png" id="56" name="Picture"/>
                     <pic:cNvPicPr>
                       <a:picLocks noChangeArrowheads="1" noChangeAspect="1"/>
                     </pic:cNvPicPr>
                   </pic:nvPicPr>
                   <pic:blipFill>
-                    <a:blip r:embed="rId43"/>
+                    <a:blip r:embed="rId54"/>
                     <a:stretch>
                       <a:fillRect/>
                     </a:stretch>
@@ -2318,8 +2257,8 @@
         <w:t xml:space="preserve">Congratulations! You’ve created your first Quarto content!</w:t>
       </w:r>
     </w:p>
-    <w:bookmarkEnd w:id="46"/>
-    <w:bookmarkStart w:id="47" w:name="loading-in-packages"/>
+    <w:bookmarkEnd w:id="57"/>
+    <w:bookmarkStart w:id="58" w:name="loading-in-packages"/>
     <w:p>
       <w:pPr>
         <w:pStyle w:val="Heading2"/>
@@ -2497,13 +2436,7 @@
         <w:t xml:space="preserve"> </w:t>
       </w:r>
       <w:r>
-        <w:t xml:space="preserve">is a code chunk label. These are useful (here)</w:t>
-      </w:r>
-      <w:r>
-        <w:t xml:space="preserve"> </w:t>
-      </w:r>
-      <w:r>
-        <w:t xml:space="preserve">and essential (later) for cross-referencing.</w:t>
+        <w:t xml:space="preserve">is a code chunk label. These are useful (here) and essential (later) for cross-referencing.</w:t>
       </w:r>
     </w:p>
     <w:p>
@@ -2511,23 +2444,11 @@
         <w:pStyle w:val="BodyText"/>
       </w:pPr>
       <w:r>
-        <w:t xml:space="preserve">We can run individual code chunks in the R editor. This is useful for</w:t>
-      </w:r>
-      <w:r>
-        <w:t xml:space="preserve"> </w:t>
-      </w:r>
-      <w:r>
-        <w:t xml:space="preserve">troubleshooting R code without having to Render every time (which can be</w:t>
-      </w:r>
-      <w:r>
-        <w:t xml:space="preserve"> </w:t>
-      </w:r>
-      <w:r>
-        <w:t xml:space="preserve">lengthy with larger documents or datasets).</w:t>
-      </w:r>
-    </w:p>
-    <w:bookmarkEnd w:id="47"/>
-    <w:bookmarkStart w:id="49" w:name="loading-in-data"/>
+        <w:t xml:space="preserve">We can run individual code chunks in the R editor. This is useful for troubleshooting R code without having to Render every time (which can be lengthy with larger documents or datasets).</w:t>
+      </w:r>
+    </w:p>
+    <w:bookmarkEnd w:id="58"/>
+    <w:bookmarkStart w:id="60" w:name="loading-in-data"/>
     <w:p>
       <w:pPr>
         <w:pStyle w:val="Heading2"/>
@@ -2569,7 +2490,7 @@
       <w:r>
         <w:t xml:space="preserve"> </w:t>
       </w:r>
-      <w:hyperlink r:id="rId48">
+      <w:hyperlink r:id="rId59">
         <w:r>
           <w:rPr>
             <w:rStyle w:val="Hyperlink"/>
@@ -2704,17 +2625,11 @@
         <w:pStyle w:val="FirstParagraph"/>
       </w:pPr>
       <w:r>
-        <w:t xml:space="preserve">The data is loaded into R now. Let’s now add a code chunk to summarise</w:t>
-      </w:r>
-      <w:r>
-        <w:t xml:space="preserve"> </w:t>
-      </w:r>
-      <w:r>
-        <w:t xml:space="preserve">the dataset.</w:t>
-      </w:r>
-    </w:p>
-    <w:bookmarkEnd w:id="49"/>
-    <w:bookmarkStart w:id="50" w:name="data-summary"/>
+        <w:t xml:space="preserve">The data is loaded into R now. Let’s now add a code chunk to summarise the dataset.</w:t>
+      </w:r>
+    </w:p>
+    <w:bookmarkEnd w:id="60"/>
+    <w:bookmarkStart w:id="61" w:name="data-summary"/>
     <w:p>
       <w:pPr>
         <w:pStyle w:val="Heading2"/>
@@ -2822,8 +2737,8 @@
         <w:t xml:space="preserve">Our data is now summarised and ready to be reported in the text.</w:t>
       </w:r>
     </w:p>
-    <w:bookmarkEnd w:id="50"/>
-    <w:bookmarkStart w:id="51" w:name="inline-code"/>
+    <w:bookmarkEnd w:id="61"/>
+    <w:bookmarkStart w:id="62" w:name="inline-code"/>
     <w:p>
       <w:pPr>
         <w:pStyle w:val="Heading2"/>
@@ -2849,13 +2764,7 @@
         <w:t xml:space="preserve"> </w:t>
       </w:r>
       <w:r>
-        <w:t xml:space="preserve">into the text of a write-up, we</w:t>
-      </w:r>
-      <w:r>
-        <w:t xml:space="preserve"> </w:t>
-      </w:r>
-      <w:r>
-        <w:t xml:space="preserve">manually type them in.</w:t>
+        <w:t xml:space="preserve">into the text of a write-up, we manually type them in.</w:t>
       </w:r>
     </w:p>
     <w:p>
@@ -2863,19 +2772,7 @@
         <w:pStyle w:val="BodyText"/>
       </w:pPr>
       <w:r>
-        <w:t xml:space="preserve">If the dataset changes we’d have to go back to every instance of that</w:t>
-      </w:r>
-      <w:r>
-        <w:t xml:space="preserve"> </w:t>
-      </w:r>
-      <w:r>
-        <w:t xml:space="preserve">reporting and change them manually, which is laborious and error-prone</w:t>
-      </w:r>
-      <w:r>
-        <w:t xml:space="preserve"> </w:t>
-      </w:r>
-      <w:r>
-        <w:t xml:space="preserve">(how often have you mis-remembered or mis-typed a number?)</w:t>
+        <w:t xml:space="preserve">If the dataset changes we’d have to go back to every instance of that reporting and change them manually, which is laborious and error-prone (how often have you mis-remembered or mis-typed a number?)</w:t>
       </w:r>
     </w:p>
     <w:p>
@@ -2883,19 +2780,7 @@
         <w:pStyle w:val="BodyText"/>
       </w:pPr>
       <w:r>
-        <w:t xml:space="preserve">We can instead use inline code to automatically place data (such as</w:t>
-      </w:r>
-      <w:r>
-        <w:t xml:space="preserve"> </w:t>
-      </w:r>
-      <w:r>
-        <w:t xml:space="preserve">sample size, mean) into the text! Any code output can be placed as</w:t>
-      </w:r>
-      <w:r>
-        <w:t xml:space="preserve"> </w:t>
-      </w:r>
-      <w:r>
-        <w:t xml:space="preserve">inline code.</w:t>
+        <w:t xml:space="preserve">We can instead use inline code to automatically place data (such as sample size, mean) into the text! Any code output can be placed as inline code.</w:t>
       </w:r>
     </w:p>
     <w:p>
@@ -2958,13 +2843,7 @@
         <w:pStyle w:val="BodyText"/>
       </w:pPr>
       <w:r>
-        <w:t xml:space="preserve">🎬 To summarise our data we can add this code chunk to define the</w:t>
-      </w:r>
-      <w:r>
-        <w:t xml:space="preserve"> </w:t>
-      </w:r>
-      <w:r>
-        <w:t xml:space="preserve">variable</w:t>
+        <w:t xml:space="preserve">🎬 To summarise our data we can add this code chunk to define the variable</w:t>
       </w:r>
       <w:r>
         <w:t xml:space="preserve"> </w:t>
@@ -3068,9 +2947,9 @@
         <w:t xml:space="preserve">males.</w:t>
       </w:r>
     </w:p>
-    <w:bookmarkEnd w:id="51"/>
-    <w:bookmarkEnd w:id="52"/>
-    <w:bookmarkStart w:id="60" w:name="figures"/>
+    <w:bookmarkEnd w:id="62"/>
+    <w:bookmarkEnd w:id="63"/>
+    <w:bookmarkStart w:id="71" w:name="figures"/>
     <w:p>
       <w:pPr>
         <w:pStyle w:val="Heading1"/>
@@ -3290,7 +3169,7 @@
       <w:tr>
         <w:tc>
           <w:tcPr/>
-          <w:bookmarkStart w:id="56" w:name="fig-chaff"/>
+          <w:bookmarkStart w:id="67" w:name="fig-chaff"/>
           <w:p>
             <w:pPr>
               <w:pStyle w:val="Compact"/>
@@ -3301,18 +3180,18 @@
                 <wp:inline>
                   <wp:extent cx="4620126" cy="3696101"/>
                   <wp:effectExtent b="0" l="0" r="0" t="0"/>
-                  <wp:docPr descr="" title="" id="54" name="Picture"/>
+                  <wp:docPr descr="" title="" id="65" name="Picture"/>
                   <a:graphic>
                     <a:graphicData uri="http://schemas.openxmlformats.org/drawingml/2006/picture">
                       <pic:pic>
                         <pic:nvPicPr>
-                          <pic:cNvPr descr="index_files/figure-docx/fig-chaff-1.png" id="55" name="Picture"/>
+                          <pic:cNvPr descr="index_files/figure-docx/fig-chaff-1.png" id="66" name="Picture"/>
                           <pic:cNvPicPr>
                             <a:picLocks noChangeArrowheads="1" noChangeAspect="1"/>
                           </pic:cNvPicPr>
                         </pic:nvPicPr>
                         <pic:blipFill>
-                          <a:blip r:embed="rId53"/>
+                          <a:blip r:embed="rId64"/>
                           <a:stretch>
                             <a:fillRect/>
                           </a:stretch>
@@ -3352,7 +3231,7 @@
               <w:t xml:space="preserve">Figure 1: Mass of Chaffinches</w:t>
             </w:r>
           </w:p>
-          <w:bookmarkEnd w:id="56"/>
+          <w:bookmarkEnd w:id="67"/>
         </w:tc>
       </w:tr>
     </w:tbl>
@@ -3369,16 +3248,10 @@
         <w:pStyle w:val="BodyText"/>
       </w:pPr>
       <w:r>
-        <w:t xml:space="preserve">Note how it is automatically labelled as Figure 1! Quarto will</w:t>
-      </w:r>
-      <w:r>
-        <w:t xml:space="preserve"> </w:t>
-      </w:r>
-      <w:r>
-        <w:t xml:space="preserve">automatically number tables and figures for you.</w:t>
-      </w:r>
-    </w:p>
-    <w:bookmarkStart w:id="57" w:name="cross-referencing-figures"/>
+        <w:t xml:space="preserve">Note how it is automatically labelled as Figure 1! Quarto will automatically number tables and figures for you.</w:t>
+      </w:r>
+    </w:p>
+    <w:bookmarkStart w:id="68" w:name="cross-referencing-figures"/>
     <w:p>
       <w:pPr>
         <w:pStyle w:val="Heading2"/>
@@ -3400,19 +3273,7 @@
         <w:pStyle w:val="BodyText"/>
       </w:pPr>
       <w:r>
-        <w:t xml:space="preserve">The label of the code chunk is important when creating figures because</w:t>
-      </w:r>
-      <w:r>
-        <w:t xml:space="preserve"> </w:t>
-      </w:r>
-      <w:r>
-        <w:t xml:space="preserve">it is used to cross reference the figure in the text. We give cross</w:t>
-      </w:r>
-      <w:r>
-        <w:t xml:space="preserve"> </w:t>
-      </w:r>
-      <w:r>
-        <w:t xml:space="preserve">references with</w:t>
+        <w:t xml:space="preserve">The label of the code chunk is important when creating figures because it is used to cross reference the figure in the text. We give cross references with</w:t>
       </w:r>
       <w:r>
         <w:t xml:space="preserve"> </w:t>
@@ -3450,13 +3311,7 @@
         <w:t xml:space="preserve"> </w:t>
       </w:r>
       <w:r>
-        <w:t xml:space="preserve">prefix also matters - this is what</w:t>
-      </w:r>
-      <w:r>
-        <w:t xml:space="preserve"> </w:t>
-      </w:r>
-      <w:r>
-        <w:t xml:space="preserve">determines what is treated as a figure numbered in order of appearance.</w:t>
+        <w:t xml:space="preserve">prefix also matters - this is what determines what is treated as a figure numbered in order of appearance.</w:t>
       </w:r>
     </w:p>
     <w:p>
@@ -3488,13 +3343,7 @@
         <w:t xml:space="preserve"> </w:t>
       </w:r>
       <w:r>
-        <w:t xml:space="preserve">to our text and hit Render it’ll display</w:t>
-      </w:r>
-      <w:r>
-        <w:t xml:space="preserve"> </w:t>
-      </w:r>
-      <w:r>
-        <w:t xml:space="preserve">as:</w:t>
+        <w:t xml:space="preserve">to our text and hit Render it’ll display as:</w:t>
       </w:r>
     </w:p>
     <w:p>
@@ -3519,8 +3368,8 @@
         <w:t xml:space="preserve">.</w:t>
       </w:r>
     </w:p>
-    <w:bookmarkEnd w:id="57"/>
-    <w:bookmarkStart w:id="59" w:name="figure-legends"/>
+    <w:bookmarkEnd w:id="68"/>
+    <w:bookmarkStart w:id="70" w:name="figure-legends"/>
     <w:p>
       <w:pPr>
         <w:pStyle w:val="Heading2"/>
@@ -3576,13 +3425,7 @@
         <w:t xml:space="preserve"> </w:t>
       </w:r>
       <w:r>
-        <w:t xml:space="preserve">to</w:t>
-      </w:r>
-      <w:r>
-        <w:t xml:space="preserve"> </w:t>
-      </w:r>
-      <w:r>
-        <w:t xml:space="preserve">the code chunk.</w:t>
+        <w:t xml:space="preserve">to the code chunk.</w:t>
       </w:r>
     </w:p>
     <w:p>
@@ -3623,13 +3466,7 @@
         </w:numPr>
       </w:pPr>
       <w:r>
-        <w:t xml:space="preserve">You can include inline code, citations, special characters and</w:t>
-      </w:r>
-      <w:r>
-        <w:t xml:space="preserve"> </w:t>
-      </w:r>
-      <w:r>
-        <w:t xml:space="preserve">formatting</w:t>
+        <w:t xml:space="preserve">You can include inline code, citations, special characters and formatting</w:t>
       </w:r>
     </w:p>
     <w:p>
@@ -3654,7 +3491,7 @@
       <w:r>
         <w:t xml:space="preserve"> </w:t>
       </w:r>
-      <w:hyperlink r:id="rId58">
+      <w:hyperlink r:id="rId69">
         <w:r>
           <w:rPr>
             <w:rStyle w:val="Hyperlink"/>
@@ -3663,9 +3500,9 @@
         </w:r>
       </w:hyperlink>
     </w:p>
-    <w:bookmarkEnd w:id="59"/>
-    <w:bookmarkEnd w:id="60"/>
-    <w:bookmarkStart w:id="65" w:name="tables"/>
+    <w:bookmarkEnd w:id="70"/>
+    <w:bookmarkEnd w:id="71"/>
+    <w:bookmarkStart w:id="76" w:name="tables"/>
     <w:p>
       <w:pPr>
         <w:pStyle w:val="Heading1"/>
@@ -3702,13 +3539,7 @@
         <w:t xml:space="preserve"> </w:t>
       </w:r>
       <w:r>
-        <w:t xml:space="preserve">function to create a table from a data frame or the</w:t>
-      </w:r>
-      <w:r>
-        <w:t xml:space="preserve"> </w:t>
-      </w:r>
-      <w:r>
-        <w:t xml:space="preserve">summary information</w:t>
+        <w:t xml:space="preserve">function to create a table from a data frame or the summary information</w:t>
       </w:r>
     </w:p>
     <w:p>
@@ -3838,7 +3669,7 @@
       <w:tr>
         <w:tc>
           <w:tcPr/>
-          <w:bookmarkStart w:id="61" w:name="tbl-chaff"/>
+          <w:bookmarkStart w:id="72" w:name="tbl-chaff"/>
           <w:p>
             <w:pPr>
               <w:jc w:val="center"/>
@@ -4070,12 +3901,12 @@
               </w:tc>
             </w:tr>
           </w:tbl>
-          <w:bookmarkEnd w:id="61"/>
+          <w:bookmarkEnd w:id="72"/>
           <w:p/>
         </w:tc>
       </w:tr>
     </w:tbl>
-    <w:bookmarkStart w:id="62" w:name="crossreferencing-tables"/>
+    <w:bookmarkStart w:id="73" w:name="crossreferencing-tables"/>
     <w:p>
       <w:pPr>
         <w:pStyle w:val="Heading2"/>
@@ -4104,13 +3935,7 @@
         <w:t xml:space="preserve"> </w:t>
       </w:r>
       <w:r>
-        <w:t xml:space="preserve">prefix matters for corrected numbering of figures,</w:t>
-      </w:r>
-      <w:r>
-        <w:t xml:space="preserve"> </w:t>
-      </w:r>
-      <w:r>
-        <w:t xml:space="preserve">the</w:t>
+        <w:t xml:space="preserve">prefix matters for corrected numbering of figures, the</w:t>
       </w:r>
       <w:r>
         <w:t xml:space="preserve"> </w:t>
@@ -4133,13 +3958,7 @@
         <w:pStyle w:val="BodyText"/>
       </w:pPr>
       <w:r>
-        <w:t xml:space="preserve">Just as the label of the code chunk is important for cross referencing</w:t>
-      </w:r>
-      <w:r>
-        <w:t xml:space="preserve"> </w:t>
-      </w:r>
-      <w:r>
-        <w:t xml:space="preserve">of figures so it is for tables and we use</w:t>
+        <w:t xml:space="preserve">Just as the label of the code chunk is important for cross referencing of figures so it is for tables and we use</w:t>
       </w:r>
       <w:r>
         <w:t xml:space="preserve"> </w:t>
@@ -4154,13 +3973,7 @@
         <w:t xml:space="preserve"> </w:t>
       </w:r>
       <w:r>
-        <w:t xml:space="preserve">followed by the label of</w:t>
-      </w:r>
-      <w:r>
-        <w:t xml:space="preserve"> </w:t>
-      </w:r>
-      <w:r>
-        <w:t xml:space="preserve">the code chunk to cross reference the table in the text.</w:t>
+        <w:t xml:space="preserve">followed by the label of the code chunk to cross reference the table in the text.</w:t>
       </w:r>
     </w:p>
     <w:p>
@@ -4192,13 +4005,7 @@
         <w:t xml:space="preserve"> </w:t>
       </w:r>
       <w:r>
-        <w:t xml:space="preserve">to our text and hit Render it’ll display</w:t>
-      </w:r>
-      <w:r>
-        <w:t xml:space="preserve"> </w:t>
-      </w:r>
-      <w:r>
-        <w:t xml:space="preserve">as:</w:t>
+        <w:t xml:space="preserve">to our text and hit Render it’ll display as:</w:t>
       </w:r>
     </w:p>
     <w:p>
@@ -4223,8 +4030,8 @@
         <w:t xml:space="preserve">.</w:t>
       </w:r>
     </w:p>
-    <w:bookmarkEnd w:id="62"/>
-    <w:bookmarkStart w:id="64" w:name="tables---improve-format"/>
+    <w:bookmarkEnd w:id="73"/>
+    <w:bookmarkStart w:id="75" w:name="tables---improve-format"/>
     <w:p>
       <w:pPr>
         <w:pStyle w:val="Heading2"/>
@@ -4238,13 +4045,7 @@
         <w:pStyle w:val="FirstParagraph"/>
       </w:pPr>
       <w:r>
-        <w:t xml:space="preserve">There’s a lot of decimal places here that we can cut down. They can be</w:t>
-      </w:r>
-      <w:r>
-        <w:t xml:space="preserve"> </w:t>
-      </w:r>
-      <w:r>
-        <w:t xml:space="preserve">set in two ways:</w:t>
+        <w:t xml:space="preserve">There’s a lot of decimal places here that we can cut down. They can be set in two ways:</w:t>
       </w:r>
     </w:p>
     <w:p>
@@ -4464,7 +4265,7 @@
       <w:tr>
         <w:tc>
           <w:tcPr/>
-          <w:bookmarkStart w:id="63" w:name="tbl-chaff2"/>
+          <w:bookmarkStart w:id="74" w:name="tbl-chaff2"/>
           <w:p>
             <w:pPr>
               <w:jc w:val="center"/>
@@ -4696,7 +4497,7 @@
               </w:tc>
             </w:tr>
           </w:tbl>
-          <w:bookmarkEnd w:id="63"/>
+          <w:bookmarkEnd w:id="74"/>
           <w:p/>
         </w:tc>
       </w:tr>
@@ -4714,18 +4515,12 @@
         <w:pStyle w:val="BodyText"/>
       </w:pPr>
       <w:r>
-        <w:t xml:space="preserve">🎬 Cut the code chunk for the second table and Paste it above the first</w:t>
-      </w:r>
-      <w:r>
-        <w:t xml:space="preserve"> </w:t>
-      </w:r>
-      <w:r>
-        <w:t xml:space="preserve">table. Render, and observe how the Tables are automatically renumbered!</w:t>
-      </w:r>
-    </w:p>
-    <w:bookmarkEnd w:id="64"/>
-    <w:bookmarkEnd w:id="65"/>
-    <w:bookmarkStart w:id="66" w:name="the-visual-editor"/>
+        <w:t xml:space="preserve">🎬 Cut the code chunk for the second table and Paste it above the first table. Render, and observe how the Tables are automatically renumbered!</w:t>
+      </w:r>
+    </w:p>
+    <w:bookmarkEnd w:id="75"/>
+    <w:bookmarkEnd w:id="76"/>
+    <w:bookmarkStart w:id="77" w:name="the-visual-editor"/>
     <w:p>
       <w:pPr>
         <w:pStyle w:val="Heading1"/>
@@ -4743,13 +4538,7 @@
         </w:numPr>
       </w:pPr>
       <w:r>
-        <w:t xml:space="preserve">The visual editor is a WYSIWYG editor for Quarto documents. It can</w:t>
-      </w:r>
-      <w:r>
-        <w:t xml:space="preserve"> </w:t>
-      </w:r>
-      <w:r>
-        <w:t xml:space="preserve">be accessed by clicking the</w:t>
+        <w:t xml:space="preserve">The visual editor is a WYSIWYG editor for Quarto documents. It can be accessed by clicking the</w:t>
       </w:r>
       <w:r>
         <w:t xml:space="preserve"> </w:t>
@@ -4764,13 +4553,7 @@
         <w:t xml:space="preserve"> </w:t>
       </w:r>
       <w:r>
-        <w:t xml:space="preserve">button in the top right</w:t>
-      </w:r>
-      <w:r>
-        <w:t xml:space="preserve"> </w:t>
-      </w:r>
-      <w:r>
-        <w:t xml:space="preserve">or by Ctrl-Shift-F4</w:t>
+        <w:t xml:space="preserve">button in the top right or by Ctrl-Shift-F4</w:t>
       </w:r>
     </w:p>
     <w:p>
@@ -4782,13 +4565,7 @@
         </w:numPr>
       </w:pPr>
       <w:r>
-        <w:t xml:space="preserve">It makes it easier to add and edit content (although using source</w:t>
-      </w:r>
-      <w:r>
-        <w:t xml:space="preserve"> </w:t>
-      </w:r>
-      <w:r>
-        <w:t xml:space="preserve">editor is often best for sanity checking!)</w:t>
+        <w:t xml:space="preserve">It makes it easier to add and edit content (although using source editor is often best for sanity checking!)</w:t>
       </w:r>
     </w:p>
     <w:p>
@@ -4800,17 +4577,11 @@
         </w:numPr>
       </w:pPr>
       <w:r>
-        <w:t xml:space="preserve">It is especially useful for adding citations, especially if you use</w:t>
-      </w:r>
-      <w:r>
-        <w:t xml:space="preserve"> </w:t>
-      </w:r>
-      <w:r>
-        <w:t xml:space="preserve">zotero.</w:t>
-      </w:r>
-    </w:p>
-    <w:bookmarkEnd w:id="66"/>
-    <w:bookmarkStart w:id="69" w:name="citations"/>
+        <w:t xml:space="preserve">It is especially useful for adding citations, especially if you use zotero.</w:t>
+      </w:r>
+    </w:p>
+    <w:bookmarkEnd w:id="77"/>
+    <w:bookmarkStart w:id="80" w:name="citations"/>
     <w:p>
       <w:pPr>
         <w:pStyle w:val="Heading1"/>
@@ -4819,7 +4590,7 @@
         <w:t xml:space="preserve">Citations</w:t>
       </w:r>
     </w:p>
-    <w:bookmarkStart w:id="67" w:name="package-citations"/>
+    <w:bookmarkStart w:id="78" w:name="package-citations"/>
     <w:p>
       <w:pPr>
         <w:pStyle w:val="Heading2"/>
@@ -4833,13 +4604,7 @@
         <w:pStyle w:val="FirstParagraph"/>
       </w:pPr>
       <w:r>
-        <w:t xml:space="preserve">You can add citations for R and packages, from doi, from a .bib file, or</w:t>
-      </w:r>
-      <w:r>
-        <w:t xml:space="preserve"> </w:t>
-      </w:r>
-      <w:r>
-        <w:t xml:space="preserve">from zotero.</w:t>
+        <w:t xml:space="preserve">You can add citations for R and packages, from doi, from a .bib file, or from zotero.</w:t>
       </w:r>
     </w:p>
     <w:p>
@@ -4877,13 +4642,7 @@
         <w:t xml:space="preserve"> </w:t>
       </w:r>
       <w:r>
-        <w:t xml:space="preserve">(Ctrl-Shift-F8)</w:t>
-      </w:r>
-      <w:r>
-        <w:t xml:space="preserve"> </w:t>
-      </w:r>
-      <w:r>
-        <w:t xml:space="preserve">and add a citation for the</w:t>
+        <w:t xml:space="preserve">(Ctrl-Shift-F8) and add a citation for the</w:t>
       </w:r>
       <w:r>
         <w:t xml:space="preserve"> </w:t>
@@ -4960,8 +4719,8 @@
         <w:t xml:space="preserve">file has been created in the project folder</w:t>
       </w:r>
     </w:p>
-    <w:bookmarkEnd w:id="67"/>
-    <w:bookmarkStart w:id="68" w:name="citations-from-doi"/>
+    <w:bookmarkEnd w:id="78"/>
+    <w:bookmarkStart w:id="79" w:name="citations-from-doi"/>
     <w:p>
       <w:pPr>
         <w:pStyle w:val="Heading2"/>
@@ -5005,13 +4764,7 @@
         <w:t xml:space="preserve"> </w:t>
       </w:r>
       <w:r>
-        <w:t xml:space="preserve">(Ctrl-Shift-F8)</w:t>
-      </w:r>
-      <w:r>
-        <w:t xml:space="preserve"> </w:t>
-      </w:r>
-      <w:r>
-        <w:t xml:space="preserve">Select From DOI and paste in 10.1016/j.ympev.2009.07.018</w:t>
+        <w:t xml:space="preserve">(Ctrl-Shift-F8) Select From DOI and paste in 10.1016/j.ympev.2009.07.018</w:t>
       </w:r>
     </w:p>
     <w:p>
@@ -5030,9 +4783,9 @@
         <w:t xml:space="preserve">You can also add citations to the .bib file manually.</w:t>
       </w:r>
     </w:p>
-    <w:bookmarkEnd w:id="68"/>
-    <w:bookmarkEnd w:id="69"/>
-    <w:bookmarkStart w:id="70" w:name="summary"/>
+    <w:bookmarkEnd w:id="79"/>
+    <w:bookmarkEnd w:id="80"/>
+    <w:bookmarkStart w:id="81" w:name="summary"/>
     <w:p>
       <w:pPr>
         <w:pStyle w:val="Heading1"/>
@@ -5050,19 +4803,7 @@
         </w:numPr>
       </w:pPr>
       <w:r>
-        <w:t xml:space="preserve">Quarto is a multi-language scientific publishing system for</w:t>
-      </w:r>
-      <w:r>
-        <w:t xml:space="preserve"> </w:t>
-      </w:r>
-      <w:r>
-        <w:t xml:space="preserve">producing dynamic, reproducible reports in many formats. It builds</w:t>
-      </w:r>
-      <w:r>
-        <w:t xml:space="preserve"> </w:t>
-      </w:r>
-      <w:r>
-        <w:t xml:space="preserve">on the ideas of R Markdown.</w:t>
+        <w:t xml:space="preserve">Quarto is a multi-language scientific publishing system for producing dynamic, reproducible reports in many formats. It builds on the ideas of R Markdown.</w:t>
       </w:r>
     </w:p>
     <w:p>
@@ -5074,13 +4815,7 @@
         </w:numPr>
       </w:pPr>
       <w:r>
-        <w:t xml:space="preserve">The YAML header stores document metadata and controls default</w:t>
-      </w:r>
-      <w:r>
-        <w:t xml:space="preserve"> </w:t>
-      </w:r>
-      <w:r>
-        <w:t xml:space="preserve">behaviour such as formatting and output options.</w:t>
+        <w:t xml:space="preserve">The YAML header stores document metadata and controls default behaviour such as formatting and output options.</w:t>
       </w:r>
     </w:p>
     <w:p>
@@ -5092,13 +4827,7 @@
         </w:numPr>
       </w:pPr>
       <w:r>
-        <w:t xml:space="preserve">Code chunk options specify how chunks run and whether code and/or</w:t>
-      </w:r>
-      <w:r>
-        <w:t xml:space="preserve"> </w:t>
-      </w:r>
-      <w:r>
-        <w:t xml:space="preserve">output appear in the rendered document.</w:t>
+        <w:t xml:space="preserve">Code chunk options specify how chunks run and whether code and/or output appear in the rendered document.</w:t>
       </w:r>
     </w:p>
     <w:p>
@@ -5110,13 +4839,7 @@
         </w:numPr>
       </w:pPr>
       <w:r>
-        <w:t xml:space="preserve">Code can be executed interactively, allowing you to explore and</w:t>
-      </w:r>
-      <w:r>
-        <w:t xml:space="preserve"> </w:t>
-      </w:r>
-      <w:r>
-        <w:t xml:space="preserve">refine analyses as you work.</w:t>
+        <w:t xml:space="preserve">Code can be executed interactively, allowing you to explore and refine analyses as you work.</w:t>
       </w:r>
     </w:p>
     <w:p>
@@ -5128,13 +4851,7 @@
         </w:numPr>
       </w:pPr>
       <w:r>
-        <w:t xml:space="preserve">Divs let you group sections of content and apply specific styles or</w:t>
-      </w:r>
-      <w:r>
-        <w:t xml:space="preserve"> </w:t>
-      </w:r>
-      <w:r>
-        <w:t xml:space="preserve">layout structures to them.</w:t>
+        <w:t xml:space="preserve">Divs let you group sections of content and apply specific styles or layout structures to them.</w:t>
       </w:r>
     </w:p>
     <w:p>
@@ -5146,13 +4863,7 @@
         </w:numPr>
       </w:pPr>
       <w:r>
-        <w:t xml:space="preserve">Figures, tables, images, and equations can be automatically numbered</w:t>
-      </w:r>
-      <w:r>
-        <w:t xml:space="preserve"> </w:t>
-      </w:r>
-      <w:r>
-        <w:t xml:space="preserve">and cross-referenced using labels (e.g., fig-, tbl-).</w:t>
+        <w:t xml:space="preserve">Figures, tables, images, and equations can be automatically numbered and cross-referenced using labels (e.g., fig-, tbl-).</w:t>
       </w:r>
     </w:p>
     <w:p>
@@ -5164,16 +4875,10 @@
         </w:numPr>
       </w:pPr>
       <w:r>
-        <w:t xml:space="preserve">You can include citations and bibliographic references directly</w:t>
-      </w:r>
-      <w:r>
-        <w:t xml:space="preserve"> </w:t>
-      </w:r>
-      <w:r>
-        <w:t xml:space="preserve">within your document.</w:t>
-      </w:r>
-    </w:p>
-    <w:bookmarkEnd w:id="70"/>
+        <w:t xml:space="preserve">You can include citations and bibliographic references directly within your document.</w:t>
+      </w:r>
+    </w:p>
+    <w:bookmarkEnd w:id="81"/>
     <w:bookmarkStart w:id="89" w:name="what-else-can-i-do"/>
     <w:p>
       <w:pPr>
@@ -5197,7 +4902,7 @@
       <w:r>
         <w:t xml:space="preserve"> </w:t>
       </w:r>
-      <w:hyperlink r:id="rId71">
+      <w:hyperlink r:id="rId82">
         <w:r>
           <w:rPr>
             <w:rStyle w:val="Hyperlink"/>
@@ -5214,7 +4919,7 @@
       <w:r>
         <w:t xml:space="preserve"> </w:t>
       </w:r>
-      <w:hyperlink r:id="rId72">
+      <w:hyperlink r:id="rId83">
         <w:r>
           <w:rPr>
             <w:rStyle w:val="Hyperlink"/>
@@ -5237,7 +4942,7 @@
       <w:r>
         <w:t xml:space="preserve"> </w:t>
       </w:r>
-      <w:hyperlink r:id="rId73">
+      <w:hyperlink r:id="rId84">
         <w:r>
           <w:rPr>
             <w:rStyle w:val="Hyperlink"/>
@@ -5269,7 +4974,7 @@
       <w:r>
         <w:t xml:space="preserve"> </w:t>
       </w:r>
-      <w:hyperlink r:id="rId74">
+      <w:hyperlink r:id="rId85">
         <w:r>
           <w:rPr>
             <w:rStyle w:val="Hyperlink"/>
@@ -5301,7 +5006,7 @@
       <w:r>
         <w:t xml:space="preserve"> </w:t>
       </w:r>
-      <w:hyperlink r:id="rId75">
+      <w:hyperlink r:id="rId86">
         <w:r>
           <w:rPr>
             <w:rStyle w:val="Hyperlink"/>
@@ -5333,7 +5038,7 @@
       <w:r>
         <w:t xml:space="preserve"> </w:t>
       </w:r>
-      <w:hyperlink r:id="rId76">
+      <w:hyperlink r:id="rId87">
         <w:r>
           <w:rPr>
             <w:rStyle w:val="Hyperlink"/>
@@ -5362,7 +5067,7 @@
       <w:r>
         <w:t xml:space="preserve"> </w:t>
       </w:r>
-      <w:hyperlink r:id="rId77">
+      <w:hyperlink r:id="rId88">
         <w:r>
           <w:rPr>
             <w:rStyle w:val="Hyperlink"/>
@@ -5421,13 +5126,7 @@
         <w:t xml:space="preserve">(Xie 2023)</w:t>
       </w:r>
       <w:r>
-        <w:t xml:space="preserve">,</w:t>
-      </w:r>
-      <w:r>
-        <w:t xml:space="preserve"> </w:t>
-      </w:r>
-      <w:r>
-        <w:t xml:space="preserve">kableExtra</w:t>
+        <w:t xml:space="preserve">, kableExtra</w:t>
       </w:r>
       <w:r>
         <w:t xml:space="preserve"> </w:t>
@@ -5436,8 +5135,137 @@
         <w:t xml:space="preserve">(Zhu 2024)</w:t>
       </w:r>
     </w:p>
-    <w:bookmarkStart w:id="88" w:name="refs"/>
-    <w:bookmarkStart w:id="79" w:name="ref-allaire2022"/>
+    <w:bookmarkEnd w:id="89"/>
+    <w:bookmarkStart w:id="102" w:name="want-to-gain-more-skills"/>
+    <w:p>
+      <w:pPr>
+        <w:pStyle w:val="Heading1"/>
+      </w:pPr>
+      <w:r>
+        <w:t xml:space="preserve">Want to gain more skills?</w:t>
+      </w:r>
+    </w:p>
+    <w:p>
+      <w:pPr>
+        <w:pStyle w:val="FirstParagraph"/>
+      </w:pPr>
+      <w:r>
+        <w:t xml:space="preserve">The UKRI Digital Research Skills Catalyst will be launching the Catalyst Portal in early 2026!</w:t>
+      </w:r>
+    </w:p>
+    <w:p>
+      <w:pPr>
+        <w:pStyle w:val="BodyText"/>
+      </w:pPr>
+      <w:r>
+        <w:t xml:space="preserve">Featuring:</w:t>
+      </w:r>
+    </w:p>
+    <w:p>
+      <w:pPr>
+        <w:pStyle w:val="Compact"/>
+        <w:numPr>
+          <w:ilvl w:val="0"/>
+          <w:numId w:val="1014"/>
+        </w:numPr>
+      </w:pPr>
+      <w:r>
+        <w:t xml:space="preserve">a huge repertoire of in-person and online training (both tutor-led and self-study)</w:t>
+      </w:r>
+      <w:r>
+        <w:br/>
+      </w:r>
+    </w:p>
+    <w:p>
+      <w:pPr>
+        <w:pStyle w:val="Compact"/>
+        <w:numPr>
+          <w:ilvl w:val="0"/>
+          <w:numId w:val="1014"/>
+        </w:numPr>
+      </w:pPr>
+      <w:r>
+        <w:t xml:space="preserve">a</w:t>
+      </w:r>
+      <w:r>
+        <w:t xml:space="preserve"> </w:t>
+      </w:r>
+      <w:r>
+        <w:rPr>
+          <w:b/>
+          <w:bCs/>
+        </w:rPr>
+        <w:t xml:space="preserve">free</w:t>
+      </w:r>
+      <w:r>
+        <w:t xml:space="preserve"> </w:t>
+      </w:r>
+      <w:r>
+        <w:t xml:space="preserve">1-to-1 expert consultancy service</w:t>
+      </w:r>
+      <w:r>
+        <w:br/>
+      </w:r>
+    </w:p>
+    <w:p>
+      <w:pPr>
+        <w:pStyle w:val="Compact"/>
+        <w:numPr>
+          <w:ilvl w:val="0"/>
+          <w:numId w:val="1014"/>
+        </w:numPr>
+      </w:pPr>
+      <w:r>
+        <w:t xml:space="preserve">access to a calendar full of training and development events across the UK</w:t>
+      </w:r>
+      <w:r>
+        <w:br/>
+      </w:r>
+    </w:p>
+    <w:p>
+      <w:pPr>
+        <w:pStyle w:val="FirstParagraph"/>
+      </w:pPr>
+      <w:r>
+        <w:t xml:space="preserve">Follow us on</w:t>
+      </w:r>
+      <w:r>
+        <w:t xml:space="preserve"> </w:t>
+      </w:r>
+      <w:hyperlink r:id="rId23">
+        <w:r>
+          <w:rPr>
+            <w:rStyle w:val="Hyperlink"/>
+          </w:rPr>
+          <w:t xml:space="preserve">LinkedIn</w:t>
+        </w:r>
+      </w:hyperlink>
+      <w:r>
+        <w:t xml:space="preserve"> </w:t>
+      </w:r>
+      <w:r>
+        <w:t xml:space="preserve">or</w:t>
+      </w:r>
+      <w:r>
+        <w:t xml:space="preserve"> </w:t>
+      </w:r>
+      <w:hyperlink r:id="rId90">
+        <w:r>
+          <w:rPr>
+            <w:rStyle w:val="Hyperlink"/>
+          </w:rPr>
+          <w:t xml:space="preserve">Bluesky</w:t>
+        </w:r>
+      </w:hyperlink>
+      <w:r>
+        <w:t xml:space="preserve"> </w:t>
+      </w:r>
+      <w:r>
+        <w:t xml:space="preserve">to be informed as soon as the Portal launches!</w:t>
+      </w:r>
+    </w:p>
+    <w:bookmarkStart w:id="101" w:name="refs"/>
+    <w:bookmarkStart w:id="92" w:name="ref-allaire2022"/>
     <w:p>
       <w:pPr>
         <w:pStyle w:val="Bibliography"/>
@@ -5460,7 +5288,7 @@
       <w:r>
         <w:t xml:space="preserve"> </w:t>
       </w:r>
-      <w:hyperlink r:id="rId78">
+      <w:hyperlink r:id="rId91">
         <w:r>
           <w:rPr>
             <w:rStyle w:val="Hyperlink"/>
@@ -5472,8 +5300,8 @@
         <w:t xml:space="preserve">.</w:t>
       </w:r>
     </w:p>
-    <w:bookmarkEnd w:id="79"/>
-    <w:bookmarkStart w:id="81" w:name="ref-base"/>
+    <w:bookmarkEnd w:id="92"/>
+    <w:bookmarkStart w:id="94" w:name="ref-base"/>
     <w:p>
       <w:pPr>
         <w:pStyle w:val="Bibliography"/>
@@ -5490,7 +5318,7 @@
       <w:r>
         <w:t xml:space="preserve"> </w:t>
       </w:r>
-      <w:hyperlink r:id="rId80">
+      <w:hyperlink r:id="rId93">
         <w:r>
           <w:rPr>
             <w:rStyle w:val="Hyperlink"/>
@@ -5502,8 +5330,8 @@
         <w:t xml:space="preserve">.</w:t>
       </w:r>
     </w:p>
-    <w:bookmarkEnd w:id="81"/>
-    <w:bookmarkStart w:id="83" w:name="ref-tidyverse"/>
+    <w:bookmarkEnd w:id="94"/>
+    <w:bookmarkStart w:id="96" w:name="ref-tidyverse"/>
     <w:p>
       <w:pPr>
         <w:pStyle w:val="Bibliography"/>
@@ -5535,7 +5363,7 @@
       <w:r>
         <w:t xml:space="preserve"> </w:t>
       </w:r>
-      <w:hyperlink r:id="rId82">
+      <w:hyperlink r:id="rId95">
         <w:r>
           <w:rPr>
             <w:rStyle w:val="Hyperlink"/>
@@ -5547,8 +5375,8 @@
         <w:t xml:space="preserve">.</w:t>
       </w:r>
     </w:p>
-    <w:bookmarkEnd w:id="83"/>
-    <w:bookmarkStart w:id="85" w:name="ref-knitr"/>
+    <w:bookmarkEnd w:id="96"/>
+    <w:bookmarkStart w:id="98" w:name="ref-knitr"/>
     <w:p>
       <w:pPr>
         <w:pStyle w:val="Bibliography"/>
@@ -5565,7 +5393,7 @@
       <w:r>
         <w:t xml:space="preserve"> </w:t>
       </w:r>
-      <w:hyperlink r:id="rId84">
+      <w:hyperlink r:id="rId97">
         <w:r>
           <w:rPr>
             <w:rStyle w:val="Hyperlink"/>
@@ -5577,8 +5405,8 @@
         <w:t xml:space="preserve">.</w:t>
       </w:r>
     </w:p>
-    <w:bookmarkEnd w:id="85"/>
-    <w:bookmarkStart w:id="87" w:name="ref-kableExtra"/>
+    <w:bookmarkEnd w:id="98"/>
+    <w:bookmarkStart w:id="100" w:name="ref-kableExtra"/>
     <w:p>
       <w:pPr>
         <w:pStyle w:val="Bibliography"/>
@@ -5595,7 +5423,7 @@
       <w:r>
         <w:t xml:space="preserve"> </w:t>
       </w:r>
-      <w:hyperlink r:id="rId86">
+      <w:hyperlink r:id="rId99">
         <w:r>
           <w:rPr>
             <w:rStyle w:val="Hyperlink"/>
@@ -5607,9 +5435,9 @@
         <w:t xml:space="preserve">.</w:t>
       </w:r>
     </w:p>
-    <w:bookmarkEnd w:id="87"/>
-    <w:bookmarkEnd w:id="88"/>
-    <w:bookmarkEnd w:id="89"/>
+    <w:bookmarkEnd w:id="100"/>
+    <w:bookmarkEnd w:id="101"/>
+    <w:bookmarkEnd w:id="102"/>
     <w:sectPr/>
   </w:body>
 </w:document>
@@ -5998,6 +5826,9 @@
     <w:abstractNumId w:val="991"/>
   </w:num>
   <w:num w:numId="1013">
+    <w:abstractNumId w:val="991"/>
+  </w:num>
+  <w:num w:numId="1014">
     <w:abstractNumId w:val="991"/>
   </w:num>
 </w:numbering>

</xml_diff>